<commit_message>
Se añade modelo de datos
</commit_message>
<xml_diff>
--- a/01-Documentación/A-Análisis/Análisis_preliminar.docx
+++ b/01-Documentación/A-Análisis/Análisis_preliminar.docx
@@ -741,145 +741,6 @@
         <w:gridCol w:w="995"/>
         <w:gridCol w:w="2866"/>
       </w:tblGrid>
-      <w:tr>
-        <w:tc>
-          <w:tcPr>
-            <w:tcW w:w="2208" w:type="dxa"/>
-            <w:tcBorders>
-              <w:top w:val="single" w:sz="4" w:space="0" w:color="BB1120"/>
-              <w:left w:val="single" w:sz="4" w:space="0" w:color="BB1120"/>
-              <w:bottom w:val="single" w:sz="4" w:space="0" w:color="FFFFFF" w:themeColor="background1"/>
-              <w:right w:val="single" w:sz="4" w:space="0" w:color="FFFFFF" w:themeColor="background1"/>
-            </w:tcBorders>
-            <w:shd w:val="clear" w:color="auto" w:fill="004494"/>
-            <w:tcMar>
-              <w:top w:w="55" w:type="dxa"/>
-              <w:left w:w="55" w:type="dxa"/>
-              <w:bottom w:w="55" w:type="dxa"/>
-              <w:right w:w="55" w:type="dxa"/>
-            </w:tcMar>
-            <w:vAlign w:val="center"/>
-          </w:tcPr>
-          <w:p>
-            <w:pPr>
-              <w:pStyle w:val="TableContents"/>
-              <w:rPr>
-                <w:rFonts w:ascii="Noto Serif" w:hAnsi="Noto Serif" w:cs="Noto Serif"/>
-                <w:b/>
-                <w:bCs/>
-                <w:color w:val="FFFFFF" w:themeColor="background1"/>
-              </w:rPr>
-            </w:pPr>
-            <w:r>
-              <w:rPr>
-                <w:rFonts w:ascii="Noto Serif" w:hAnsi="Noto Serif" w:cs="Noto Serif"/>
-                <w:b/>
-                <w:bCs/>
-                <w:color w:val="FFFFFF" w:themeColor="background1"/>
-              </w:rPr>
-              <w:t>Proyecto</w:t>
-            </w:r>
-          </w:p>
-        </w:tc>
-        <w:tc>
-          <w:tcPr>
-            <w:tcW w:w="6863" w:type="dxa"/>
-            <w:gridSpan w:val="3"/>
-            <w:tcBorders>
-              <w:top w:val="single" w:sz="4" w:space="0" w:color="BB1120"/>
-              <w:left w:val="single" w:sz="4" w:space="0" w:color="FFFFFF" w:themeColor="background1"/>
-              <w:right w:val="single" w:sz="4" w:space="0" w:color="BB1120"/>
-            </w:tcBorders>
-            <w:tcMar>
-              <w:top w:w="55" w:type="dxa"/>
-              <w:left w:w="55" w:type="dxa"/>
-              <w:bottom w:w="55" w:type="dxa"/>
-              <w:right w:w="55" w:type="dxa"/>
-            </w:tcMar>
-            <w:vAlign w:val="center"/>
-          </w:tcPr>
-          <w:p>
-            <w:pPr>
-              <w:pStyle w:val="TableContents"/>
-              <w:rPr>
-                <w:rFonts w:ascii="Noto Serif" w:hAnsi="Noto Serif" w:cs="Noto Serif"/>
-              </w:rPr>
-            </w:pPr>
-            <w:r>
-              <w:rPr>
-                <w:rFonts w:ascii="Noto Serif" w:hAnsi="Noto Serif" w:cs="Noto Serif"/>
-              </w:rPr>
-              <w:t>Aplicación Web (Netflix)</w:t>
-            </w:r>
-          </w:p>
-        </w:tc>
-      </w:tr>
-      <w:tr>
-        <w:tc>
-          <w:tcPr>
-            <w:tcW w:w="2208" w:type="dxa"/>
-            <w:tcBorders>
-              <w:top w:val="single" w:sz="4" w:space="0" w:color="FFFFFF" w:themeColor="background1"/>
-              <w:left w:val="single" w:sz="4" w:space="0" w:color="BB1120"/>
-              <w:bottom w:val="single" w:sz="4" w:space="0" w:color="FFFFFF" w:themeColor="background1"/>
-              <w:right w:val="single" w:sz="4" w:space="0" w:color="FFFFFF" w:themeColor="background1"/>
-            </w:tcBorders>
-            <w:shd w:val="clear" w:color="auto" w:fill="004494"/>
-            <w:tcMar>
-              <w:top w:w="55" w:type="dxa"/>
-              <w:left w:w="55" w:type="dxa"/>
-              <w:bottom w:w="55" w:type="dxa"/>
-              <w:right w:w="55" w:type="dxa"/>
-            </w:tcMar>
-            <w:vAlign w:val="center"/>
-          </w:tcPr>
-          <w:p>
-            <w:pPr>
-              <w:pStyle w:val="TableContents"/>
-              <w:rPr>
-                <w:rFonts w:ascii="Noto Serif" w:hAnsi="Noto Serif" w:cs="Noto Serif"/>
-                <w:b/>
-                <w:bCs/>
-                <w:color w:val="FFFFFF" w:themeColor="background1"/>
-              </w:rPr>
-            </w:pPr>
-            <w:r>
-              <w:rPr>
-                <w:rFonts w:ascii="Noto Serif" w:hAnsi="Noto Serif" w:cs="Noto Serif"/>
-                <w:b/>
-                <w:bCs/>
-                <w:color w:val="FFFFFF" w:themeColor="background1"/>
-              </w:rPr>
-              <w:t>Entregable</w:t>
-            </w:r>
-          </w:p>
-        </w:tc>
-        <w:tc>
-          <w:tcPr>
-            <w:tcW w:w="6863" w:type="dxa"/>
-            <w:gridSpan w:val="3"/>
-            <w:tcBorders>
-              <w:left w:val="single" w:sz="4" w:space="0" w:color="FFFFFF" w:themeColor="background1"/>
-              <w:right w:val="single" w:sz="4" w:space="0" w:color="BB1120"/>
-            </w:tcBorders>
-            <w:tcMar>
-              <w:top w:w="55" w:type="dxa"/>
-              <w:left w:w="55" w:type="dxa"/>
-              <w:bottom w:w="55" w:type="dxa"/>
-              <w:right w:w="55" w:type="dxa"/>
-            </w:tcMar>
-            <w:vAlign w:val="center"/>
-          </w:tcPr>
-          <w:p>
-            <w:pPr>
-              <w:pStyle w:val="TableContents"/>
-              <w:rPr>
-                <w:rFonts w:ascii="Noto Serif" w:hAnsi="Noto Serif" w:cs="Noto Serif"/>
-              </w:rPr>
-            </w:pPr>
-          </w:p>
-        </w:tc>
-      </w:tr>
       <w:tr>
         <w:tc>
           <w:tcPr>
@@ -1378,7 +1239,7 @@
         </w:rPr>
         <w:fldChar w:fldCharType="separate"/>
       </w:r>
-      <w:hyperlink w:anchor="_Toc521666813" w:history="1">
+      <w:hyperlink w:anchor="_Toc522148090" w:history="1">
         <w:r>
           <w:rPr>
             <w:rStyle w:val="Hipervnculo"/>
@@ -1404,7 +1265,7 @@
             <w:rFonts w:ascii="Noto Serif" w:hAnsi="Noto Serif" w:cs="Noto Serif"/>
             <w:noProof/>
           </w:rPr>
-          <w:t>Descripción del documento</w:t>
+          <w:t>Introducción</w:t>
         </w:r>
         <w:r>
           <w:rPr>
@@ -1422,7 +1283,7 @@
           <w:rPr>
             <w:noProof/>
           </w:rPr>
-          <w:instrText xml:space="preserve"> PAGEREF _Toc521666813 \h </w:instrText>
+          <w:instrText xml:space="preserve"> PAGEREF _Toc522148090 \h </w:instrText>
         </w:r>
         <w:r>
           <w:rPr>
@@ -1465,7 +1326,7 @@
           <w:lang w:val="en-US"/>
         </w:rPr>
       </w:pPr>
-      <w:hyperlink w:anchor="_Toc521666814" w:history="1">
+      <w:hyperlink w:anchor="_Toc522148091" w:history="1">
         <w:r>
           <w:rPr>
             <w:rStyle w:val="Hipervnculo"/>
@@ -1491,7 +1352,7 @@
             <w:rFonts w:ascii="Noto Serif" w:hAnsi="Noto Serif" w:cs="Noto Serif"/>
             <w:noProof/>
           </w:rPr>
-          <w:t>Precondiciones</w:t>
+          <w:t>Descripción del documento</w:t>
         </w:r>
         <w:r>
           <w:rPr>
@@ -1509,7 +1370,7 @@
           <w:rPr>
             <w:noProof/>
           </w:rPr>
-          <w:instrText xml:space="preserve"> PAGEREF _Toc521666814 \h </w:instrText>
+          <w:instrText xml:space="preserve"> PAGEREF _Toc522148091 \h </w:instrText>
         </w:r>
         <w:r>
           <w:rPr>
@@ -1552,7 +1413,7 @@
           <w:lang w:val="en-US"/>
         </w:rPr>
       </w:pPr>
-      <w:hyperlink w:anchor="_Toc521666815" w:history="1">
+      <w:hyperlink w:anchor="_Toc522148092" w:history="1">
         <w:r>
           <w:rPr>
             <w:rStyle w:val="Hipervnculo"/>
@@ -1578,7 +1439,7 @@
             <w:rFonts w:ascii="Noto Serif" w:hAnsi="Noto Serif" w:cs="Noto Serif"/>
             <w:noProof/>
           </w:rPr>
-          <w:t>Proceso</w:t>
+          <w:t>Precondiciones</w:t>
         </w:r>
         <w:r>
           <w:rPr>
@@ -1596,7 +1457,7 @@
           <w:rPr>
             <w:noProof/>
           </w:rPr>
-          <w:instrText xml:space="preserve"> PAGEREF _Toc521666815 \h </w:instrText>
+          <w:instrText xml:space="preserve"> PAGEREF _Toc522148092 \h </w:instrText>
         </w:r>
         <w:r>
           <w:rPr>
@@ -1639,7 +1500,7 @@
           <w:lang w:val="en-US"/>
         </w:rPr>
       </w:pPr>
-      <w:hyperlink w:anchor="_Toc521666816" w:history="1">
+      <w:hyperlink w:anchor="_Toc522148093" w:history="1">
         <w:r>
           <w:rPr>
             <w:rStyle w:val="Hipervnculo"/>
@@ -1665,7 +1526,7 @@
             <w:rFonts w:ascii="Noto Serif" w:hAnsi="Noto Serif" w:cs="Noto Serif"/>
             <w:noProof/>
           </w:rPr>
-          <w:t>Preguntas Frecuentes</w:t>
+          <w:t>Proceso</w:t>
         </w:r>
         <w:r>
           <w:rPr>
@@ -1683,7 +1544,7 @@
           <w:rPr>
             <w:noProof/>
           </w:rPr>
-          <w:instrText xml:space="preserve"> PAGEREF _Toc521666816 \h </w:instrText>
+          <w:instrText xml:space="preserve"> PAGEREF _Toc522148093 \h </w:instrText>
         </w:r>
         <w:r>
           <w:rPr>
@@ -1726,7 +1587,7 @@
           <w:lang w:val="en-US"/>
         </w:rPr>
       </w:pPr>
-      <w:hyperlink w:anchor="_Toc521666817" w:history="1">
+      <w:hyperlink w:anchor="_Toc522148094" w:history="1">
         <w:r>
           <w:rPr>
             <w:rStyle w:val="Hipervnculo"/>
@@ -1752,7 +1613,7 @@
             <w:rFonts w:ascii="Noto Serif" w:hAnsi="Noto Serif" w:cs="Noto Serif"/>
             <w:noProof/>
           </w:rPr>
-          <w:t>Glosario</w:t>
+          <w:t>Preguntas Frecuentes</w:t>
         </w:r>
         <w:r>
           <w:rPr>
@@ -1770,7 +1631,7 @@
           <w:rPr>
             <w:noProof/>
           </w:rPr>
-          <w:instrText xml:space="preserve"> PAGEREF _Toc521666817 \h </w:instrText>
+          <w:instrText xml:space="preserve"> PAGEREF _Toc522148094 \h </w:instrText>
         </w:r>
         <w:r>
           <w:rPr>
@@ -1813,7 +1674,7 @@
           <w:lang w:val="en-US"/>
         </w:rPr>
       </w:pPr>
-      <w:hyperlink w:anchor="_Toc521666818" w:history="1">
+      <w:hyperlink w:anchor="_Toc522148095" w:history="1">
         <w:r>
           <w:rPr>
             <w:rStyle w:val="Hipervnculo"/>
@@ -1839,6 +1700,93 @@
             <w:rFonts w:ascii="Noto Serif" w:hAnsi="Noto Serif" w:cs="Noto Serif"/>
             <w:noProof/>
           </w:rPr>
+          <w:t>Glosario</w:t>
+        </w:r>
+        <w:r>
+          <w:rPr>
+            <w:noProof/>
+          </w:rPr>
+          <w:tab/>
+        </w:r>
+        <w:r>
+          <w:rPr>
+            <w:noProof/>
+          </w:rPr>
+          <w:fldChar w:fldCharType="begin"/>
+        </w:r>
+        <w:r>
+          <w:rPr>
+            <w:noProof/>
+          </w:rPr>
+          <w:instrText xml:space="preserve"> PAGEREF _Toc522148095 \h </w:instrText>
+        </w:r>
+        <w:r>
+          <w:rPr>
+            <w:noProof/>
+          </w:rPr>
+        </w:r>
+        <w:r>
+          <w:rPr>
+            <w:noProof/>
+          </w:rPr>
+          <w:fldChar w:fldCharType="separate"/>
+        </w:r>
+        <w:r>
+          <w:rPr>
+            <w:noProof/>
+          </w:rPr>
+          <w:t>4</w:t>
+        </w:r>
+        <w:r>
+          <w:rPr>
+            <w:noProof/>
+          </w:rPr>
+          <w:fldChar w:fldCharType="end"/>
+        </w:r>
+      </w:hyperlink>
+    </w:p>
+    <w:p>
+      <w:pPr>
+        <w:pStyle w:val="TDC2"/>
+        <w:tabs>
+          <w:tab w:val="left" w:pos="660"/>
+          <w:tab w:val="right" w:leader="dot" w:pos="9061"/>
+        </w:tabs>
+        <w:rPr>
+          <w:rFonts w:asciiTheme="minorHAnsi" w:eastAsiaTheme="minorEastAsia" w:hAnsiTheme="minorHAnsi" w:cstheme="minorBidi"/>
+          <w:noProof/>
+          <w:kern w:val="0"/>
+          <w:sz w:val="22"/>
+          <w:szCs w:val="22"/>
+          <w:lang w:val="en-US"/>
+        </w:rPr>
+      </w:pPr>
+      <w:hyperlink w:anchor="_Toc522148096" w:history="1">
+        <w:r>
+          <w:rPr>
+            <w:rStyle w:val="Hipervnculo"/>
+            <w:rFonts w:ascii="Noto Serif" w:hAnsi="Noto Serif" w:cs="Noto Serif"/>
+            <w:noProof/>
+          </w:rPr>
+          <w:t>7.</w:t>
+        </w:r>
+        <w:r>
+          <w:rPr>
+            <w:rFonts w:asciiTheme="minorHAnsi" w:eastAsiaTheme="minorEastAsia" w:hAnsiTheme="minorHAnsi" w:cstheme="minorBidi"/>
+            <w:noProof/>
+            <w:kern w:val="0"/>
+            <w:sz w:val="22"/>
+            <w:szCs w:val="22"/>
+            <w:lang w:val="en-US"/>
+          </w:rPr>
+          <w:tab/>
+        </w:r>
+        <w:r>
+          <w:rPr>
+            <w:rStyle w:val="Hipervnculo"/>
+            <w:rFonts w:ascii="Noto Serif" w:hAnsi="Noto Serif" w:cs="Noto Serif"/>
+            <w:noProof/>
+          </w:rPr>
           <w:t>Bibliografía</w:t>
         </w:r>
         <w:r>
@@ -1857,7 +1805,7 @@
           <w:rPr>
             <w:noProof/>
           </w:rPr>
-          <w:instrText xml:space="preserve"> PAGEREF _Toc521666818 \h </w:instrText>
+          <w:instrText xml:space="preserve"> PAGEREF _Toc522148096 \h </w:instrText>
         </w:r>
         <w:r>
           <w:rPr>
@@ -2251,7 +2199,7 @@
           <w:sz w:val="24"/>
         </w:rPr>
       </w:pPr>
-      <w:bookmarkStart w:id="0" w:name="_Toc521666813"/>
+      <w:bookmarkStart w:id="0" w:name="_Toc522148090"/>
       <w:r>
         <w:rPr>
           <w:rFonts w:ascii="Noto Serif" w:hAnsi="Noto Serif" w:cs="Noto Serif"/>
@@ -2261,6 +2209,20 @@
         <w:lastRenderedPageBreak/>
         <w:t>Introducción</w:t>
       </w:r>
+      <w:bookmarkEnd w:id="0"/>
+    </w:p>
+    <w:p>
+      <w:pPr>
+        <w:pStyle w:val="Textbody"/>
+        <w:rPr>
+          <w:lang w:val="en-US"/>
+        </w:rPr>
+      </w:pPr>
+      <w:r>
+        <w:t>Como parte de la clase de Base de datos, impartida por el catedrático #Nombre del maestro#</w:t>
+      </w:r>
+      <w:bookmarkStart w:id="1" w:name="_GoBack"/>
+      <w:bookmarkEnd w:id="1"/>
     </w:p>
     <w:p>
       <w:pPr>
@@ -2275,6 +2237,7 @@
           <w:sz w:val="24"/>
         </w:rPr>
       </w:pPr>
+      <w:bookmarkStart w:id="2" w:name="_Toc522148091"/>
       <w:r>
         <w:rPr>
           <w:rFonts w:ascii="Noto Serif" w:hAnsi="Noto Serif" w:cs="Noto Serif"/>
@@ -2283,7 +2246,7 @@
         </w:rPr>
         <w:t>Descripción del documento</w:t>
       </w:r>
-      <w:bookmarkEnd w:id="0"/>
+      <w:bookmarkEnd w:id="2"/>
     </w:p>
     <w:p>
       <w:pPr>
@@ -2397,13 +2360,13 @@
           <w:sz w:val="24"/>
         </w:rPr>
       </w:pPr>
-      <w:bookmarkStart w:id="1" w:name="__RefHeading__808_995473275"/>
-      <w:bookmarkStart w:id="2" w:name="__RefHeading__810_995473275"/>
-      <w:bookmarkStart w:id="3" w:name="__RefHeading__824_995473275"/>
-      <w:bookmarkStart w:id="4" w:name="_Toc521666814"/>
-      <w:bookmarkEnd w:id="1"/>
-      <w:bookmarkEnd w:id="2"/>
+      <w:bookmarkStart w:id="3" w:name="__RefHeading__808_995473275"/>
+      <w:bookmarkStart w:id="4" w:name="__RefHeading__810_995473275"/>
+      <w:bookmarkStart w:id="5" w:name="__RefHeading__824_995473275"/>
+      <w:bookmarkStart w:id="6" w:name="_Toc522148092"/>
       <w:bookmarkEnd w:id="3"/>
+      <w:bookmarkEnd w:id="4"/>
+      <w:bookmarkEnd w:id="5"/>
       <w:r>
         <w:rPr>
           <w:rFonts w:ascii="Noto Serif" w:hAnsi="Noto Serif" w:cs="Noto Serif"/>
@@ -2412,7 +2375,7 @@
         </w:rPr>
         <w:t>Precondiciones</w:t>
       </w:r>
-      <w:bookmarkEnd w:id="4"/>
+      <w:bookmarkEnd w:id="6"/>
     </w:p>
     <w:p>
       <w:pPr>
@@ -2422,8 +2385,8 @@
           <w:sz w:val="20"/>
         </w:rPr>
       </w:pPr>
-      <w:bookmarkStart w:id="5" w:name="__RefHeading__826_995473275"/>
-      <w:bookmarkEnd w:id="5"/>
+      <w:bookmarkStart w:id="7" w:name="__RefHeading__826_995473275"/>
+      <w:bookmarkEnd w:id="7"/>
       <w:r>
         <w:rPr>
           <w:rFonts w:ascii="Noto Serif" w:hAnsi="Noto Serif" w:cs="Noto Serif"/>
@@ -2445,8 +2408,8 @@
           <w:sz w:val="24"/>
         </w:rPr>
       </w:pPr>
-      <w:bookmarkStart w:id="6" w:name="_Toc521666815"/>
-      <w:bookmarkStart w:id="7" w:name="_Hlk514061508"/>
+      <w:bookmarkStart w:id="8" w:name="_Hlk514061508"/>
+      <w:bookmarkStart w:id="9" w:name="_Toc522148093"/>
       <w:r>
         <w:rPr>
           <w:rFonts w:ascii="Noto Serif" w:hAnsi="Noto Serif" w:cs="Noto Serif"/>
@@ -2455,7 +2418,7 @@
         </w:rPr>
         <w:t>Proceso</w:t>
       </w:r>
-      <w:bookmarkEnd w:id="6"/>
+      <w:bookmarkEnd w:id="9"/>
     </w:p>
     <w:p>
       <w:pPr>
@@ -2484,8 +2447,8 @@
           <w:sz w:val="24"/>
         </w:rPr>
       </w:pPr>
-      <w:bookmarkStart w:id="8" w:name="_Toc521666816"/>
-      <w:bookmarkEnd w:id="7"/>
+      <w:bookmarkStart w:id="10" w:name="_Toc522148094"/>
+      <w:bookmarkEnd w:id="8"/>
       <w:r>
         <w:rPr>
           <w:rFonts w:ascii="Noto Serif" w:hAnsi="Noto Serif" w:cs="Noto Serif"/>
@@ -2494,7 +2457,7 @@
         </w:rPr>
         <w:t>Preguntas Frecuentes</w:t>
       </w:r>
-      <w:bookmarkEnd w:id="8"/>
+      <w:bookmarkEnd w:id="10"/>
     </w:p>
     <w:p>
       <w:pPr>
@@ -2525,7 +2488,7 @@
           <w:sz w:val="24"/>
         </w:rPr>
       </w:pPr>
-      <w:bookmarkStart w:id="9" w:name="_Toc521666817"/>
+      <w:bookmarkStart w:id="11" w:name="_Toc522148095"/>
       <w:r>
         <w:rPr>
           <w:rFonts w:ascii="Noto Serif" w:hAnsi="Noto Serif" w:cs="Noto Serif"/>
@@ -2534,7 +2497,7 @@
         </w:rPr>
         <w:t>Glosario</w:t>
       </w:r>
-      <w:bookmarkEnd w:id="9"/>
+      <w:bookmarkEnd w:id="11"/>
     </w:p>
     <w:p>
       <w:pPr>
@@ -2856,7 +2819,7 @@
           <w:sz w:val="24"/>
         </w:rPr>
       </w:pPr>
-      <w:bookmarkStart w:id="10" w:name="_Toc521666818"/>
+      <w:bookmarkStart w:id="12" w:name="_Toc522148096"/>
       <w:r>
         <w:rPr>
           <w:rFonts w:ascii="Noto Serif" w:hAnsi="Noto Serif" w:cs="Noto Serif"/>
@@ -2865,9 +2828,7 @@
         </w:rPr>
         <w:t>Bibliografía</w:t>
       </w:r>
-      <w:bookmarkStart w:id="11" w:name="_GoBack"/>
-      <w:bookmarkEnd w:id="10"/>
-      <w:bookmarkEnd w:id="11"/>
+      <w:bookmarkEnd w:id="12"/>
     </w:p>
     <w:p>
       <w:pPr>
@@ -5237,7 +5198,7 @@
 </file>
 
 <file path=customXml/itemProps1.xml><?xml version="1.0" encoding="utf-8"?>
-<ds:datastoreItem xmlns:ds="http://schemas.openxmlformats.org/officeDocument/2006/customXml" ds:itemID="{4B4D9548-434D-475B-A0F5-19D2D77D51B4}">
+<ds:datastoreItem xmlns:ds="http://schemas.openxmlformats.org/officeDocument/2006/customXml" ds:itemID="{35F1D2DB-3424-41A6-8BBB-DECEFB0D8327}">
   <ds:schemaRefs>
     <ds:schemaRef ds:uri="http://schemas.openxmlformats.org/officeDocument/2006/bibliography"/>
   </ds:schemaRefs>

</xml_diff>